<commit_message>
Readme turned into reading guide
</commit_message>
<xml_diff>
--- a/Project documentation/5. Manage/Midterm Evaluation - Student.docx
+++ b/Project documentation/5. Manage/Midterm Evaluation - Student.docx
@@ -688,23 +688,7 @@
                 <w:sz w:val="22"/>
                 <w:szCs w:val="22"/>
               </w:rPr>
-              <w:t xml:space="preserve">The Agile way of working is already know and thus was easy to get onboard with Scrum activites. </w:t>
-            </w:r>
-            <w:r>
-              <w:rPr>
-                <w:rFonts w:cstheme="minorHAnsi"/>
-                <w:sz w:val="22"/>
-                <w:szCs w:val="22"/>
-              </w:rPr>
-              <w:t>Requirement gathering</w:t>
-            </w:r>
-            <w:r>
-              <w:rPr>
-                <w:rFonts w:cstheme="minorHAnsi"/>
-                <w:sz w:val="22"/>
-                <w:szCs w:val="22"/>
-              </w:rPr>
-              <w:t xml:space="preserve"> was also a familiar activity due to various green projects done in the past. In addition, a </w:t>
+              <w:t xml:space="preserve">The Agile way of working is already know and thus was easy to get onboard with Scrum activites. Requirement gathering was also a familiar activity due to various green projects done in the past. In addition, a </w:t>
             </w:r>
             <w:r>
               <w:rPr>
@@ -817,7 +801,31 @@
                 <w:sz w:val="22"/>
                 <w:szCs w:val="22"/>
               </w:rPr>
-              <w:t xml:space="preserve"> even though is familiar still needs more practice in the context of a larger team and better procedures.</w:t>
+              <w:t>,</w:t>
+            </w:r>
+            <w:r>
+              <w:rPr>
+                <w:rFonts w:cstheme="minorHAnsi"/>
+                <w:sz w:val="22"/>
+                <w:szCs w:val="22"/>
+              </w:rPr>
+              <w:t xml:space="preserve"> even though familiar</w:t>
+            </w:r>
+            <w:r>
+              <w:rPr>
+                <w:rFonts w:cstheme="minorHAnsi"/>
+                <w:sz w:val="22"/>
+                <w:szCs w:val="22"/>
+              </w:rPr>
+              <w:t>,</w:t>
+            </w:r>
+            <w:r>
+              <w:rPr>
+                <w:rFonts w:cstheme="minorHAnsi"/>
+                <w:sz w:val="22"/>
+                <w:szCs w:val="22"/>
+              </w:rPr>
+              <w:t xml:space="preserve"> still needs more practice in the context of a larger team and better procedures.</w:t>
             </w:r>
           </w:p>
           <w:p>
@@ -1040,7 +1048,47 @@
                 <w:sz w:val="22"/>
                 <w:szCs w:val="22"/>
               </w:rPr>
-              <w:t xml:space="preserve">Regarding planning and follow through it has been suceessful until this point. </w:t>
+              <w:t>P</w:t>
+            </w:r>
+            <w:r>
+              <w:rPr>
+                <w:rFonts w:cstheme="minorHAnsi"/>
+                <w:sz w:val="22"/>
+                <w:szCs w:val="22"/>
+              </w:rPr>
+              <w:t>lanning and follow through</w:t>
+            </w:r>
+            <w:r>
+              <w:rPr>
+                <w:rFonts w:cstheme="minorHAnsi"/>
+                <w:sz w:val="22"/>
+                <w:szCs w:val="22"/>
+              </w:rPr>
+              <w:t xml:space="preserve"> </w:t>
+            </w:r>
+            <w:r>
+              <w:rPr>
+                <w:rFonts w:cstheme="minorHAnsi"/>
+                <w:sz w:val="22"/>
+                <w:szCs w:val="22"/>
+              </w:rPr>
+              <w:t>ha</w:t>
+            </w:r>
+            <w:r>
+              <w:rPr>
+                <w:rFonts w:cstheme="minorHAnsi"/>
+                <w:sz w:val="22"/>
+                <w:szCs w:val="22"/>
+              </w:rPr>
+              <w:t>ve</w:t>
+            </w:r>
+            <w:r>
+              <w:rPr>
+                <w:rFonts w:cstheme="minorHAnsi"/>
+                <w:sz w:val="22"/>
+                <w:szCs w:val="22"/>
+              </w:rPr>
+              <w:t xml:space="preserve"> been suceessful until this point. </w:t>
             </w:r>
           </w:p>
           <w:p>
@@ -4851,18 +4899,18 @@
 </file>
 
 <file path=customXml/item2.xml><?xml version="1.0" encoding="utf-8"?>
+<p:properties xmlns:p="http://schemas.microsoft.com/office/2006/metadata/properties" xmlns:xsi="http://www.w3.org/2001/XMLSchema-instance" xmlns:pc="http://schemas.microsoft.com/office/infopath/2007/PartnerControls">
+  <documentManagement/>
+</p:properties>
+</file>
+
+<file path=customXml/item3.xml><?xml version="1.0" encoding="utf-8"?>
 <?mso-contentType ?>
 <FormTemplates xmlns="http://schemas.microsoft.com/sharepoint/v3/contenttype/forms">
   <Display>DocumentLibraryForm</Display>
   <Edit>DocumentLibraryForm</Edit>
   <New>DocumentLibraryForm</New>
 </FormTemplates>
-</file>
-
-<file path=customXml/item3.xml><?xml version="1.0" encoding="utf-8"?>
-<p:properties xmlns:p="http://schemas.microsoft.com/office/2006/metadata/properties" xmlns:xsi="http://www.w3.org/2001/XMLSchema-instance" xmlns:pc="http://schemas.microsoft.com/office/infopath/2007/PartnerControls">
-  <documentManagement/>
-</p:properties>
 </file>
 
 <file path=customXml/itemProps1.xml><?xml version="1.0" encoding="utf-8"?>
@@ -4882,18 +4930,18 @@
 </file>
 
 <file path=customXml/itemProps2.xml><?xml version="1.0" encoding="utf-8"?>
-<ds:datastoreItem xmlns:ds="http://schemas.openxmlformats.org/officeDocument/2006/customXml" ds:itemID="{ECCF7C15-4960-40EA-BE60-46EF52214F9F}">
-  <ds:schemaRefs>
-    <ds:schemaRef ds:uri="http://schemas.microsoft.com/sharepoint/v3/contenttype/forms"/>
-  </ds:schemaRefs>
-</ds:datastoreItem>
-</file>
-
-<file path=customXml/itemProps3.xml><?xml version="1.0" encoding="utf-8"?>
 <ds:datastoreItem xmlns:ds="http://schemas.openxmlformats.org/officeDocument/2006/customXml" ds:itemID="{B756D278-FDBE-46F4-B302-F90A5608002F}">
   <ds:schemaRefs>
     <ds:schemaRef ds:uri="http://schemas.microsoft.com/office/2006/metadata/properties"/>
     <ds:schemaRef ds:uri="http://schemas.microsoft.com/office/infopath/2007/PartnerControls"/>
   </ds:schemaRefs>
 </ds:datastoreItem>
+</file>
+
+<file path=customXml/itemProps3.xml><?xml version="1.0" encoding="utf-8"?>
+<ds:datastoreItem xmlns:ds="http://schemas.openxmlformats.org/officeDocument/2006/customXml" ds:itemID="{ECCF7C15-4960-40EA-BE60-46EF52214F9F}">
+  <ds:schemaRefs>
+    <ds:schemaRef ds:uri="http://schemas.microsoft.com/sharepoint/v3/contenttype/forms"/>
+  </ds:schemaRefs>
+</ds:datastoreItem>
 </file>
</xml_diff>